<commit_message>
Updated Graphs to reflect TRAP and MMULT functions
</commit_message>
<xml_diff>
--- a/Report Draft 1.docx
+++ b/Report Draft 1.docx
@@ -225,6 +225,7 @@
       <w:r>
         <w:rPr>
           <w:rFonts w:ascii="Times New Roman" w:hAnsi="Times New Roman"/>
+          <w:noProof/>
           <w:sz w:val="24"/>
         </w:rPr>
         <mc:AlternateContent>
@@ -376,6 +377,7 @@
       <w:r>
         <w:rPr>
           <w:rFonts w:ascii="Times New Roman" w:hAnsi="Times New Roman"/>
+          <w:noProof/>
           <w:sz w:val="24"/>
         </w:rPr>
         <w:lastRenderedPageBreak/>
@@ -573,6 +575,7 @@
       <w:r>
         <w:rPr>
           <w:rFonts w:ascii="Times New Roman" w:hAnsi="Times New Roman"/>
+          <w:noProof/>
           <w:sz w:val="24"/>
         </w:rPr>
         <mc:AlternateContent>
@@ -968,8 +971,8 @@
         <w:tblLook w:val="04A0" w:firstRow="1" w:lastRow="0" w:firstColumn="1" w:lastColumn="0" w:noHBand="0" w:noVBand="1"/>
       </w:tblPr>
       <w:tblGrid>
-        <w:gridCol w:w="1300"/>
-        <w:gridCol w:w="2120"/>
+        <w:gridCol w:w="1525"/>
+        <w:gridCol w:w="1895"/>
       </w:tblGrid>
       <w:tr>
         <w:trPr>
@@ -977,7 +980,7 @@
         </w:trPr>
         <w:tc>
           <w:tcPr>
-            <w:tcW w:w="1300" w:type="dxa"/>
+            <w:tcW w:w="1525" w:type="dxa"/>
             <w:tcBorders>
               <w:top w:val="single" w:sz="4" w:space="0" w:color="000000"/>
               <w:left w:val="single" w:sz="4" w:space="0" w:color="000000"/>
@@ -1010,13 +1013,35 @@
                 <w:sz w:val="24"/>
                 <w:szCs w:val="24"/>
               </w:rPr>
-              <w:t># Processes</w:t>
+              <w:t xml:space="preserve"># </w:t>
+            </w:r>
+            <w:r>
+              <w:rPr>
+                <w:rFonts w:ascii="Times New Roman" w:eastAsia="Times New Roman" w:hAnsi="Times New Roman" w:cs="Times New Roman"/>
+                <w:b/>
+                <w:bCs/>
+                <w:color w:val="FFFFFF"/>
+                <w:sz w:val="24"/>
+                <w:szCs w:val="24"/>
+              </w:rPr>
+              <w:t xml:space="preserve">of TRAP </w:t>
+            </w:r>
+            <w:r>
+              <w:rPr>
+                <w:rFonts w:ascii="Times New Roman" w:eastAsia="Times New Roman" w:hAnsi="Times New Roman" w:cs="Times New Roman"/>
+                <w:b/>
+                <w:bCs/>
+                <w:color w:val="FFFFFF"/>
+                <w:sz w:val="24"/>
+                <w:szCs w:val="24"/>
+              </w:rPr>
+              <w:t>Processes</w:t>
             </w:r>
           </w:p>
         </w:tc>
         <w:tc>
           <w:tcPr>
-            <w:tcW w:w="2120" w:type="dxa"/>
+            <w:tcW w:w="1895" w:type="dxa"/>
             <w:tcBorders>
               <w:top w:val="single" w:sz="4" w:space="0" w:color="000000"/>
               <w:left w:val="nil"/>
@@ -1060,7 +1085,7 @@
         </w:trPr>
         <w:tc>
           <w:tcPr>
-            <w:tcW w:w="1300" w:type="dxa"/>
+            <w:tcW w:w="1525" w:type="dxa"/>
             <w:tcBorders>
               <w:top w:val="single" w:sz="4" w:space="0" w:color="000000"/>
               <w:left w:val="single" w:sz="4" w:space="0" w:color="000000"/>
@@ -1096,7 +1121,7 @@
         </w:tc>
         <w:tc>
           <w:tcPr>
-            <w:tcW w:w="2120" w:type="dxa"/>
+            <w:tcW w:w="1895" w:type="dxa"/>
             <w:tcBorders>
               <w:top w:val="single" w:sz="4" w:space="0" w:color="000000"/>
               <w:left w:val="nil"/>
@@ -1137,7 +1162,7 @@
         </w:trPr>
         <w:tc>
           <w:tcPr>
-            <w:tcW w:w="1300" w:type="dxa"/>
+            <w:tcW w:w="1525" w:type="dxa"/>
             <w:tcBorders>
               <w:top w:val="single" w:sz="4" w:space="0" w:color="000000"/>
               <w:left w:val="single" w:sz="4" w:space="0" w:color="000000"/>
@@ -1173,7 +1198,7 @@
         </w:tc>
         <w:tc>
           <w:tcPr>
-            <w:tcW w:w="2120" w:type="dxa"/>
+            <w:tcW w:w="1895" w:type="dxa"/>
             <w:tcBorders>
               <w:top w:val="single" w:sz="4" w:space="0" w:color="000000"/>
               <w:left w:val="nil"/>
@@ -1214,7 +1239,7 @@
         </w:trPr>
         <w:tc>
           <w:tcPr>
-            <w:tcW w:w="1300" w:type="dxa"/>
+            <w:tcW w:w="1525" w:type="dxa"/>
             <w:tcBorders>
               <w:top w:val="single" w:sz="4" w:space="0" w:color="000000"/>
               <w:left w:val="single" w:sz="4" w:space="0" w:color="000000"/>
@@ -1250,7 +1275,7 @@
         </w:tc>
         <w:tc>
           <w:tcPr>
-            <w:tcW w:w="2120" w:type="dxa"/>
+            <w:tcW w:w="1895" w:type="dxa"/>
             <w:tcBorders>
               <w:top w:val="single" w:sz="4" w:space="0" w:color="000000"/>
               <w:left w:val="nil"/>
@@ -1291,7 +1316,7 @@
         </w:trPr>
         <w:tc>
           <w:tcPr>
-            <w:tcW w:w="1300" w:type="dxa"/>
+            <w:tcW w:w="1525" w:type="dxa"/>
             <w:tcBorders>
               <w:top w:val="single" w:sz="4" w:space="0" w:color="000000"/>
               <w:left w:val="single" w:sz="4" w:space="0" w:color="000000"/>
@@ -1327,7 +1352,7 @@
         </w:tc>
         <w:tc>
           <w:tcPr>
-            <w:tcW w:w="2120" w:type="dxa"/>
+            <w:tcW w:w="1895" w:type="dxa"/>
             <w:tcBorders>
               <w:top w:val="single" w:sz="4" w:space="0" w:color="000000"/>
               <w:left w:val="nil"/>
@@ -1368,7 +1393,7 @@
         </w:trPr>
         <w:tc>
           <w:tcPr>
-            <w:tcW w:w="1300" w:type="dxa"/>
+            <w:tcW w:w="1525" w:type="dxa"/>
             <w:tcBorders>
               <w:top w:val="single" w:sz="4" w:space="0" w:color="000000"/>
               <w:left w:val="single" w:sz="4" w:space="0" w:color="000000"/>
@@ -1404,7 +1429,7 @@
         </w:tc>
         <w:tc>
           <w:tcPr>
-            <w:tcW w:w="2120" w:type="dxa"/>
+            <w:tcW w:w="1895" w:type="dxa"/>
             <w:tcBorders>
               <w:top w:val="single" w:sz="4" w:space="0" w:color="000000"/>
               <w:left w:val="nil"/>
@@ -1445,7 +1470,7 @@
         </w:trPr>
         <w:tc>
           <w:tcPr>
-            <w:tcW w:w="1300" w:type="dxa"/>
+            <w:tcW w:w="1525" w:type="dxa"/>
             <w:tcBorders>
               <w:top w:val="single" w:sz="4" w:space="0" w:color="000000"/>
               <w:left w:val="single" w:sz="4" w:space="0" w:color="000000"/>
@@ -1481,7 +1506,7 @@
         </w:tc>
         <w:tc>
           <w:tcPr>
-            <w:tcW w:w="2120" w:type="dxa"/>
+            <w:tcW w:w="1895" w:type="dxa"/>
             <w:tcBorders>
               <w:top w:val="single" w:sz="4" w:space="0" w:color="000000"/>
               <w:left w:val="nil"/>
@@ -1522,7 +1547,7 @@
         </w:trPr>
         <w:tc>
           <w:tcPr>
-            <w:tcW w:w="1300" w:type="dxa"/>
+            <w:tcW w:w="1525" w:type="dxa"/>
             <w:tcBorders>
               <w:top w:val="single" w:sz="4" w:space="0" w:color="000000"/>
               <w:left w:val="single" w:sz="4" w:space="0" w:color="000000"/>
@@ -1558,7 +1583,7 @@
         </w:tc>
         <w:tc>
           <w:tcPr>
-            <w:tcW w:w="2120" w:type="dxa"/>
+            <w:tcW w:w="1895" w:type="dxa"/>
             <w:tcBorders>
               <w:top w:val="single" w:sz="4" w:space="0" w:color="000000"/>
               <w:left w:val="nil"/>
@@ -1599,7 +1624,7 @@
         </w:trPr>
         <w:tc>
           <w:tcPr>
-            <w:tcW w:w="1300" w:type="dxa"/>
+            <w:tcW w:w="1525" w:type="dxa"/>
             <w:tcBorders>
               <w:top w:val="single" w:sz="4" w:space="0" w:color="000000"/>
               <w:left w:val="single" w:sz="4" w:space="0" w:color="000000"/>
@@ -1635,7 +1660,7 @@
         </w:tc>
         <w:tc>
           <w:tcPr>
-            <w:tcW w:w="2120" w:type="dxa"/>
+            <w:tcW w:w="1895" w:type="dxa"/>
             <w:tcBorders>
               <w:top w:val="single" w:sz="4" w:space="0" w:color="000000"/>
               <w:left w:val="nil"/>
@@ -1676,7 +1701,7 @@
         </w:trPr>
         <w:tc>
           <w:tcPr>
-            <w:tcW w:w="1300" w:type="dxa"/>
+            <w:tcW w:w="1525" w:type="dxa"/>
             <w:tcBorders>
               <w:top w:val="single" w:sz="4" w:space="0" w:color="000000"/>
               <w:left w:val="single" w:sz="4" w:space="0" w:color="000000"/>
@@ -1712,7 +1737,7 @@
         </w:tc>
         <w:tc>
           <w:tcPr>
-            <w:tcW w:w="2120" w:type="dxa"/>
+            <w:tcW w:w="1895" w:type="dxa"/>
             <w:tcBorders>
               <w:top w:val="single" w:sz="4" w:space="0" w:color="000000"/>
               <w:left w:val="nil"/>
@@ -1753,7 +1778,7 @@
         </w:trPr>
         <w:tc>
           <w:tcPr>
-            <w:tcW w:w="1300" w:type="dxa"/>
+            <w:tcW w:w="1525" w:type="dxa"/>
             <w:tcBorders>
               <w:top w:val="single" w:sz="4" w:space="0" w:color="000000"/>
               <w:left w:val="single" w:sz="4" w:space="0" w:color="000000"/>
@@ -1789,7 +1814,7 @@
         </w:tc>
         <w:tc>
           <w:tcPr>
-            <w:tcW w:w="2120" w:type="dxa"/>
+            <w:tcW w:w="1895" w:type="dxa"/>
             <w:tcBorders>
               <w:top w:val="single" w:sz="4" w:space="0" w:color="000000"/>
               <w:left w:val="nil"/>
@@ -1839,8 +1864,8 @@
         <w:tblLook w:val="04A0" w:firstRow="1" w:lastRow="0" w:firstColumn="1" w:lastColumn="0" w:noHBand="0" w:noVBand="1"/>
       </w:tblPr>
       <w:tblGrid>
-        <w:gridCol w:w="1300"/>
-        <w:gridCol w:w="1020"/>
+        <w:gridCol w:w="1435"/>
+        <w:gridCol w:w="885"/>
         <w:gridCol w:w="1920"/>
       </w:tblGrid>
       <w:tr>
@@ -1849,7 +1874,7 @@
         </w:trPr>
         <w:tc>
           <w:tcPr>
-            <w:tcW w:w="1300" w:type="dxa"/>
+            <w:tcW w:w="1435" w:type="dxa"/>
             <w:tcBorders>
               <w:top w:val="single" w:sz="4" w:space="0" w:color="000000"/>
               <w:left w:val="single" w:sz="4" w:space="0" w:color="000000"/>
@@ -1882,13 +1907,35 @@
                 <w:sz w:val="24"/>
                 <w:szCs w:val="24"/>
               </w:rPr>
-              <w:t># Processes</w:t>
+              <w:t xml:space="preserve"># </w:t>
+            </w:r>
+            <w:r>
+              <w:rPr>
+                <w:rFonts w:ascii="Times New Roman" w:eastAsia="Times New Roman" w:hAnsi="Times New Roman" w:cs="Times New Roman"/>
+                <w:b/>
+                <w:bCs/>
+                <w:color w:val="FFFFFF"/>
+                <w:sz w:val="24"/>
+                <w:szCs w:val="24"/>
+              </w:rPr>
+              <w:t xml:space="preserve">MMULT </w:t>
+            </w:r>
+            <w:r>
+              <w:rPr>
+                <w:rFonts w:ascii="Times New Roman" w:eastAsia="Times New Roman" w:hAnsi="Times New Roman" w:cs="Times New Roman"/>
+                <w:b/>
+                <w:bCs/>
+                <w:color w:val="FFFFFF"/>
+                <w:sz w:val="24"/>
+                <w:szCs w:val="24"/>
+              </w:rPr>
+              <w:t>Processes</w:t>
             </w:r>
           </w:p>
         </w:tc>
         <w:tc>
           <w:tcPr>
-            <w:tcW w:w="1020" w:type="dxa"/>
+            <w:tcW w:w="885" w:type="dxa"/>
             <w:tcBorders>
               <w:top w:val="single" w:sz="4" w:space="0" w:color="000000"/>
               <w:left w:val="nil"/>
@@ -1971,7 +2018,7 @@
         </w:trPr>
         <w:tc>
           <w:tcPr>
-            <w:tcW w:w="1300" w:type="dxa"/>
+            <w:tcW w:w="1435" w:type="dxa"/>
             <w:tcBorders>
               <w:top w:val="single" w:sz="4" w:space="0" w:color="000000"/>
               <w:left w:val="single" w:sz="4" w:space="0" w:color="000000"/>
@@ -2007,7 +2054,7 @@
         </w:tc>
         <w:tc>
           <w:tcPr>
-            <w:tcW w:w="1020" w:type="dxa"/>
+            <w:tcW w:w="885" w:type="dxa"/>
             <w:tcBorders>
               <w:top w:val="single" w:sz="4" w:space="0" w:color="000000"/>
               <w:left w:val="nil"/>
@@ -2084,7 +2131,7 @@
         </w:trPr>
         <w:tc>
           <w:tcPr>
-            <w:tcW w:w="1300" w:type="dxa"/>
+            <w:tcW w:w="1435" w:type="dxa"/>
             <w:tcBorders>
               <w:top w:val="single" w:sz="4" w:space="0" w:color="000000"/>
               <w:left w:val="single" w:sz="4" w:space="0" w:color="000000"/>
@@ -2120,7 +2167,7 @@
         </w:tc>
         <w:tc>
           <w:tcPr>
-            <w:tcW w:w="1020" w:type="dxa"/>
+            <w:tcW w:w="885" w:type="dxa"/>
             <w:tcBorders>
               <w:top w:val="single" w:sz="4" w:space="0" w:color="000000"/>
               <w:left w:val="nil"/>
@@ -2197,7 +2244,7 @@
         </w:trPr>
         <w:tc>
           <w:tcPr>
-            <w:tcW w:w="1300" w:type="dxa"/>
+            <w:tcW w:w="1435" w:type="dxa"/>
             <w:tcBorders>
               <w:top w:val="single" w:sz="4" w:space="0" w:color="000000"/>
               <w:left w:val="single" w:sz="4" w:space="0" w:color="000000"/>
@@ -2233,7 +2280,7 @@
         </w:tc>
         <w:tc>
           <w:tcPr>
-            <w:tcW w:w="1020" w:type="dxa"/>
+            <w:tcW w:w="885" w:type="dxa"/>
             <w:tcBorders>
               <w:top w:val="single" w:sz="4" w:space="0" w:color="000000"/>
               <w:left w:val="nil"/>
@@ -2310,7 +2357,7 @@
         </w:trPr>
         <w:tc>
           <w:tcPr>
-            <w:tcW w:w="1300" w:type="dxa"/>
+            <w:tcW w:w="1435" w:type="dxa"/>
             <w:tcBorders>
               <w:top w:val="single" w:sz="4" w:space="0" w:color="000000"/>
               <w:left w:val="single" w:sz="4" w:space="0" w:color="000000"/>
@@ -2346,7 +2393,7 @@
         </w:tc>
         <w:tc>
           <w:tcPr>
-            <w:tcW w:w="1020" w:type="dxa"/>
+            <w:tcW w:w="885" w:type="dxa"/>
             <w:tcBorders>
               <w:top w:val="single" w:sz="4" w:space="0" w:color="000000"/>
               <w:left w:val="nil"/>
@@ -2423,7 +2470,7 @@
         </w:trPr>
         <w:tc>
           <w:tcPr>
-            <w:tcW w:w="1300" w:type="dxa"/>
+            <w:tcW w:w="1435" w:type="dxa"/>
             <w:tcBorders>
               <w:top w:val="single" w:sz="4" w:space="0" w:color="000000"/>
               <w:left w:val="single" w:sz="4" w:space="0" w:color="000000"/>
@@ -2459,7 +2506,7 @@
         </w:tc>
         <w:tc>
           <w:tcPr>
-            <w:tcW w:w="1020" w:type="dxa"/>
+            <w:tcW w:w="885" w:type="dxa"/>
             <w:tcBorders>
               <w:top w:val="single" w:sz="4" w:space="0" w:color="000000"/>
               <w:left w:val="nil"/>
@@ -2536,7 +2583,7 @@
         </w:trPr>
         <w:tc>
           <w:tcPr>
-            <w:tcW w:w="1300" w:type="dxa"/>
+            <w:tcW w:w="1435" w:type="dxa"/>
             <w:tcBorders>
               <w:top w:val="single" w:sz="4" w:space="0" w:color="000000"/>
               <w:left w:val="single" w:sz="4" w:space="0" w:color="000000"/>
@@ -2572,7 +2619,7 @@
         </w:tc>
         <w:tc>
           <w:tcPr>
-            <w:tcW w:w="1020" w:type="dxa"/>
+            <w:tcW w:w="885" w:type="dxa"/>
             <w:tcBorders>
               <w:top w:val="single" w:sz="4" w:space="0" w:color="000000"/>
               <w:left w:val="nil"/>
@@ -2651,8 +2698,8 @@
         <w:tblLook w:val="04A0" w:firstRow="1" w:lastRow="0" w:firstColumn="1" w:lastColumn="0" w:noHBand="0" w:noVBand="1"/>
       </w:tblPr>
       <w:tblGrid>
-        <w:gridCol w:w="1300"/>
-        <w:gridCol w:w="1020"/>
+        <w:gridCol w:w="1435"/>
+        <w:gridCol w:w="885"/>
         <w:gridCol w:w="1920"/>
       </w:tblGrid>
       <w:tr>
@@ -2661,7 +2708,7 @@
         </w:trPr>
         <w:tc>
           <w:tcPr>
-            <w:tcW w:w="1300" w:type="dxa"/>
+            <w:tcW w:w="1435" w:type="dxa"/>
             <w:tcBorders>
               <w:top w:val="single" w:sz="4" w:space="0" w:color="000000"/>
               <w:left w:val="single" w:sz="4" w:space="0" w:color="000000"/>
@@ -2694,13 +2741,35 @@
                 <w:sz w:val="24"/>
                 <w:szCs w:val="24"/>
               </w:rPr>
-              <w:t># Processes</w:t>
+              <w:t xml:space="preserve"># </w:t>
+            </w:r>
+            <w:r>
+              <w:rPr>
+                <w:rFonts w:ascii="Times New Roman" w:eastAsia="Times New Roman" w:hAnsi="Times New Roman" w:cs="Times New Roman"/>
+                <w:b/>
+                <w:bCs/>
+                <w:color w:val="FFFFFF"/>
+                <w:sz w:val="24"/>
+                <w:szCs w:val="24"/>
+              </w:rPr>
+              <w:t xml:space="preserve"> MMULT </w:t>
+            </w:r>
+            <w:r>
+              <w:rPr>
+                <w:rFonts w:ascii="Times New Roman" w:eastAsia="Times New Roman" w:hAnsi="Times New Roman" w:cs="Times New Roman"/>
+                <w:b/>
+                <w:bCs/>
+                <w:color w:val="FFFFFF"/>
+                <w:sz w:val="24"/>
+                <w:szCs w:val="24"/>
+              </w:rPr>
+              <w:t>Processes</w:t>
             </w:r>
           </w:p>
         </w:tc>
         <w:tc>
           <w:tcPr>
-            <w:tcW w:w="1020" w:type="dxa"/>
+            <w:tcW w:w="885" w:type="dxa"/>
             <w:tcBorders>
               <w:top w:val="single" w:sz="4" w:space="0" w:color="000000"/>
               <w:left w:val="nil"/>
@@ -2783,7 +2852,7 @@
         </w:trPr>
         <w:tc>
           <w:tcPr>
-            <w:tcW w:w="1300" w:type="dxa"/>
+            <w:tcW w:w="1435" w:type="dxa"/>
             <w:tcBorders>
               <w:top w:val="single" w:sz="4" w:space="0" w:color="000000"/>
               <w:left w:val="single" w:sz="4" w:space="0" w:color="000000"/>
@@ -2819,7 +2888,7 @@
         </w:tc>
         <w:tc>
           <w:tcPr>
-            <w:tcW w:w="1020" w:type="dxa"/>
+            <w:tcW w:w="885" w:type="dxa"/>
             <w:tcBorders>
               <w:top w:val="single" w:sz="4" w:space="0" w:color="000000"/>
               <w:left w:val="nil"/>
@@ -2896,7 +2965,7 @@
         </w:trPr>
         <w:tc>
           <w:tcPr>
-            <w:tcW w:w="1300" w:type="dxa"/>
+            <w:tcW w:w="1435" w:type="dxa"/>
             <w:tcBorders>
               <w:top w:val="single" w:sz="4" w:space="0" w:color="000000"/>
               <w:left w:val="single" w:sz="4" w:space="0" w:color="000000"/>
@@ -2932,7 +3001,7 @@
         </w:tc>
         <w:tc>
           <w:tcPr>
-            <w:tcW w:w="1020" w:type="dxa"/>
+            <w:tcW w:w="885" w:type="dxa"/>
             <w:tcBorders>
               <w:top w:val="single" w:sz="4" w:space="0" w:color="000000"/>
               <w:left w:val="nil"/>
@@ -3009,7 +3078,7 @@
         </w:trPr>
         <w:tc>
           <w:tcPr>
-            <w:tcW w:w="1300" w:type="dxa"/>
+            <w:tcW w:w="1435" w:type="dxa"/>
             <w:tcBorders>
               <w:top w:val="single" w:sz="4" w:space="0" w:color="000000"/>
               <w:left w:val="single" w:sz="4" w:space="0" w:color="000000"/>
@@ -3045,7 +3114,7 @@
         </w:tc>
         <w:tc>
           <w:tcPr>
-            <w:tcW w:w="1020" w:type="dxa"/>
+            <w:tcW w:w="885" w:type="dxa"/>
             <w:tcBorders>
               <w:top w:val="single" w:sz="4" w:space="0" w:color="000000"/>
               <w:left w:val="nil"/>
@@ -3122,7 +3191,7 @@
         </w:trPr>
         <w:tc>
           <w:tcPr>
-            <w:tcW w:w="1300" w:type="dxa"/>
+            <w:tcW w:w="1435" w:type="dxa"/>
             <w:tcBorders>
               <w:top w:val="single" w:sz="4" w:space="0" w:color="000000"/>
               <w:left w:val="single" w:sz="4" w:space="0" w:color="000000"/>
@@ -3158,7 +3227,7 @@
         </w:tc>
         <w:tc>
           <w:tcPr>
-            <w:tcW w:w="1020" w:type="dxa"/>
+            <w:tcW w:w="885" w:type="dxa"/>
             <w:tcBorders>
               <w:top w:val="single" w:sz="4" w:space="0" w:color="000000"/>
               <w:left w:val="nil"/>
@@ -3235,7 +3304,7 @@
         </w:trPr>
         <w:tc>
           <w:tcPr>
-            <w:tcW w:w="1300" w:type="dxa"/>
+            <w:tcW w:w="1435" w:type="dxa"/>
             <w:tcBorders>
               <w:top w:val="single" w:sz="4" w:space="0" w:color="000000"/>
               <w:left w:val="single" w:sz="4" w:space="0" w:color="000000"/>
@@ -3271,7 +3340,7 @@
         </w:tc>
         <w:tc>
           <w:tcPr>
-            <w:tcW w:w="1020" w:type="dxa"/>
+            <w:tcW w:w="885" w:type="dxa"/>
             <w:tcBorders>
               <w:top w:val="single" w:sz="4" w:space="0" w:color="000000"/>
               <w:left w:val="nil"/>
@@ -3348,7 +3417,7 @@
         </w:trPr>
         <w:tc>
           <w:tcPr>
-            <w:tcW w:w="1300" w:type="dxa"/>
+            <w:tcW w:w="1435" w:type="dxa"/>
             <w:tcBorders>
               <w:top w:val="single" w:sz="4" w:space="0" w:color="000000"/>
               <w:left w:val="single" w:sz="4" w:space="0" w:color="000000"/>
@@ -3384,7 +3453,7 @@
         </w:tc>
         <w:tc>
           <w:tcPr>
-            <w:tcW w:w="1020" w:type="dxa"/>
+            <w:tcW w:w="885" w:type="dxa"/>
             <w:tcBorders>
               <w:top w:val="single" w:sz="4" w:space="0" w:color="000000"/>
               <w:left w:val="nil"/>
@@ -3471,8 +3540,8 @@
         <w:tblLook w:val="04A0" w:firstRow="1" w:lastRow="0" w:firstColumn="1" w:lastColumn="0" w:noHBand="0" w:noVBand="1"/>
       </w:tblPr>
       <w:tblGrid>
-        <w:gridCol w:w="1300"/>
-        <w:gridCol w:w="1020"/>
+        <w:gridCol w:w="1435"/>
+        <w:gridCol w:w="885"/>
         <w:gridCol w:w="1920"/>
       </w:tblGrid>
       <w:tr>
@@ -3481,7 +3550,7 @@
         </w:trPr>
         <w:tc>
           <w:tcPr>
-            <w:tcW w:w="1300" w:type="dxa"/>
+            <w:tcW w:w="1435" w:type="dxa"/>
             <w:tcBorders>
               <w:top w:val="single" w:sz="4" w:space="0" w:color="000000"/>
               <w:left w:val="single" w:sz="4" w:space="0" w:color="000000"/>
@@ -3514,13 +3583,35 @@
                 <w:sz w:val="24"/>
                 <w:szCs w:val="24"/>
               </w:rPr>
-              <w:t># Processes</w:t>
+              <w:t>#</w:t>
+            </w:r>
+            <w:r>
+              <w:rPr>
+                <w:rFonts w:ascii="Times New Roman" w:eastAsia="Times New Roman" w:hAnsi="Times New Roman" w:cs="Times New Roman"/>
+                <w:b/>
+                <w:bCs/>
+                <w:color w:val="FFFFFF"/>
+                <w:sz w:val="24"/>
+                <w:szCs w:val="24"/>
+              </w:rPr>
+              <w:t xml:space="preserve"> MMULT </w:t>
+            </w:r>
+            <w:r>
+              <w:rPr>
+                <w:rFonts w:ascii="Times New Roman" w:eastAsia="Times New Roman" w:hAnsi="Times New Roman" w:cs="Times New Roman"/>
+                <w:b/>
+                <w:bCs/>
+                <w:color w:val="FFFFFF"/>
+                <w:sz w:val="24"/>
+                <w:szCs w:val="24"/>
+              </w:rPr>
+              <w:t>Processes</w:t>
             </w:r>
           </w:p>
         </w:tc>
         <w:tc>
           <w:tcPr>
-            <w:tcW w:w="1020" w:type="dxa"/>
+            <w:tcW w:w="885" w:type="dxa"/>
             <w:tcBorders>
               <w:top w:val="single" w:sz="4" w:space="0" w:color="000000"/>
               <w:left w:val="nil"/>
@@ -3603,7 +3694,7 @@
         </w:trPr>
         <w:tc>
           <w:tcPr>
-            <w:tcW w:w="1300" w:type="dxa"/>
+            <w:tcW w:w="1435" w:type="dxa"/>
             <w:tcBorders>
               <w:top w:val="single" w:sz="4" w:space="0" w:color="000000"/>
               <w:left w:val="single" w:sz="4" w:space="0" w:color="000000"/>
@@ -3639,7 +3730,7 @@
         </w:tc>
         <w:tc>
           <w:tcPr>
-            <w:tcW w:w="1020" w:type="dxa"/>
+            <w:tcW w:w="885" w:type="dxa"/>
             <w:tcBorders>
               <w:top w:val="single" w:sz="4" w:space="0" w:color="000000"/>
               <w:left w:val="nil"/>
@@ -3716,7 +3807,7 @@
         </w:trPr>
         <w:tc>
           <w:tcPr>
-            <w:tcW w:w="1300" w:type="dxa"/>
+            <w:tcW w:w="1435" w:type="dxa"/>
             <w:tcBorders>
               <w:top w:val="single" w:sz="4" w:space="0" w:color="000000"/>
               <w:left w:val="single" w:sz="4" w:space="0" w:color="000000"/>
@@ -3752,7 +3843,7 @@
         </w:tc>
         <w:tc>
           <w:tcPr>
-            <w:tcW w:w="1020" w:type="dxa"/>
+            <w:tcW w:w="885" w:type="dxa"/>
             <w:tcBorders>
               <w:top w:val="single" w:sz="4" w:space="0" w:color="000000"/>
               <w:left w:val="nil"/>
@@ -3829,7 +3920,7 @@
         </w:trPr>
         <w:tc>
           <w:tcPr>
-            <w:tcW w:w="1300" w:type="dxa"/>
+            <w:tcW w:w="1435" w:type="dxa"/>
             <w:tcBorders>
               <w:top w:val="single" w:sz="4" w:space="0" w:color="000000"/>
               <w:left w:val="single" w:sz="4" w:space="0" w:color="000000"/>
@@ -3865,7 +3956,7 @@
         </w:tc>
         <w:tc>
           <w:tcPr>
-            <w:tcW w:w="1020" w:type="dxa"/>
+            <w:tcW w:w="885" w:type="dxa"/>
             <w:tcBorders>
               <w:top w:val="single" w:sz="4" w:space="0" w:color="000000"/>
               <w:left w:val="nil"/>
@@ -3942,7 +4033,7 @@
         </w:trPr>
         <w:tc>
           <w:tcPr>
-            <w:tcW w:w="1300" w:type="dxa"/>
+            <w:tcW w:w="1435" w:type="dxa"/>
             <w:tcBorders>
               <w:top w:val="single" w:sz="4" w:space="0" w:color="000000"/>
               <w:left w:val="single" w:sz="4" w:space="0" w:color="000000"/>
@@ -3978,7 +4069,7 @@
         </w:tc>
         <w:tc>
           <w:tcPr>
-            <w:tcW w:w="1020" w:type="dxa"/>
+            <w:tcW w:w="885" w:type="dxa"/>
             <w:tcBorders>
               <w:top w:val="single" w:sz="4" w:space="0" w:color="000000"/>
               <w:left w:val="nil"/>
@@ -4055,7 +4146,7 @@
         </w:trPr>
         <w:tc>
           <w:tcPr>
-            <w:tcW w:w="1300" w:type="dxa"/>
+            <w:tcW w:w="1435" w:type="dxa"/>
             <w:tcBorders>
               <w:top w:val="single" w:sz="4" w:space="0" w:color="000000"/>
               <w:left w:val="single" w:sz="4" w:space="0" w:color="000000"/>
@@ -4091,7 +4182,7 @@
         </w:tc>
         <w:tc>
           <w:tcPr>
-            <w:tcW w:w="1020" w:type="dxa"/>
+            <w:tcW w:w="885" w:type="dxa"/>
             <w:tcBorders>
               <w:top w:val="single" w:sz="4" w:space="0" w:color="000000"/>
               <w:left w:val="nil"/>
@@ -4168,7 +4259,7 @@
         </w:trPr>
         <w:tc>
           <w:tcPr>
-            <w:tcW w:w="1300" w:type="dxa"/>
+            <w:tcW w:w="1435" w:type="dxa"/>
             <w:tcBorders>
               <w:top w:val="single" w:sz="4" w:space="0" w:color="000000"/>
               <w:left w:val="single" w:sz="4" w:space="0" w:color="000000"/>
@@ -4204,7 +4295,7 @@
         </w:tc>
         <w:tc>
           <w:tcPr>
-            <w:tcW w:w="1020" w:type="dxa"/>
+            <w:tcW w:w="885" w:type="dxa"/>
             <w:tcBorders>
               <w:top w:val="single" w:sz="4" w:space="0" w:color="000000"/>
               <w:left w:val="nil"/>
@@ -4298,7 +4389,7 @@
           <w:noProof/>
         </w:rPr>
         <w:drawing>
-          <wp:inline distT="0" distB="0" distL="0" distR="0" wp14:anchorId="096C489C" wp14:editId="1A2A461E">
+          <wp:inline distT="0" distB="0" distL="0" distR="0" wp14:anchorId="096C489C" wp14:editId="0D8999F4">
             <wp:extent cx="4572000" cy="2743200"/>
             <wp:effectExtent l="0" t="0" r="0" b="0"/>
             <wp:docPr id="6" name="Chart 6">
@@ -5119,11 +5210,11 @@
             </a:pPr>
             <a:r>
               <a:rPr lang="en-US"/>
-              <a:t>#</a:t>
+              <a:t>TRAP #</a:t>
             </a:r>
             <a:r>
               <a:rPr lang="en-US" baseline="0"/>
-              <a:t> Processes vs Time</a:t>
+              <a:t> of Processes vs Time</a:t>
             </a:r>
             <a:endParaRPr lang="en-US"/>
           </a:p>

</xml_diff>